<commit_message>
“Reto 2 – Avance en índices
</commit_message>
<xml_diff>
--- a/Docs/observaciones-lab6.docx
+++ b/Docs/observaciones-lab6.docx
@@ -4,7 +4,875 @@
   <w:body>
     <w:p>
       <w:pPr>
+        <w:spacing w:line="360" w:lineRule="auto"/>
         <w:jc w:val="center"/>
+        <w:rPr>
+          <w:rFonts w:ascii="Times New Roman" w:hAnsi="Times New Roman" w:cs="Times New Roman"/>
+          <w:sz w:val="24"/>
+          <w:szCs w:val="24"/>
+        </w:rPr>
+      </w:pPr>
+      <w:r>
+        <w:rPr>
+          <w:rFonts w:ascii="Times New Roman" w:hAnsi="Times New Roman" w:cs="Times New Roman"/>
+          <w:sz w:val="24"/>
+          <w:szCs w:val="24"/>
+        </w:rPr>
+        <w:t>Preguntas</w:t>
+      </w:r>
+    </w:p>
+    <w:p>
+      <w:pPr>
+        <w:pStyle w:val="Prrafodelista"/>
+        <w:numPr>
+          <w:ilvl w:val="0"/>
+          <w:numId w:val="1"/>
+        </w:numPr>
+        <w:spacing w:line="360" w:lineRule="auto"/>
+        <w:rPr>
+          <w:rFonts w:ascii="Times New Roman" w:hAnsi="Times New Roman" w:cs="Times New Roman"/>
+          <w:sz w:val="24"/>
+          <w:szCs w:val="24"/>
+        </w:rPr>
+      </w:pPr>
+      <w:r>
+        <w:rPr>
+          <w:rFonts w:ascii="Times New Roman" w:hAnsi="Times New Roman" w:cs="Times New Roman"/>
+          <w:sz w:val="24"/>
+          <w:szCs w:val="24"/>
+        </w:rPr>
+        <w:t xml:space="preserve">Teniendo en cuenta cada uno de los requerimientos ¿Cuántos índices implementaría en el Reto? y ¿Por qué? </w:t>
+      </w:r>
+    </w:p>
+    <w:p>
+      <w:pPr>
+        <w:pStyle w:val="Prrafodelista"/>
+        <w:spacing w:line="360" w:lineRule="auto"/>
+        <w:rPr>
+          <w:rFonts w:ascii="Times New Roman" w:hAnsi="Times New Roman" w:cs="Times New Roman"/>
+          <w:sz w:val="24"/>
+          <w:szCs w:val="24"/>
+        </w:rPr>
+      </w:pPr>
+      <w:r>
+        <w:rPr>
+          <w:rFonts w:ascii="Times New Roman" w:hAnsi="Times New Roman" w:cs="Times New Roman"/>
+          <w:sz w:val="24"/>
+          <w:szCs w:val="24"/>
+        </w:rPr>
+        <w:t>Se utilizarían un total de 6 índices que permitan guardar la información según l</w:t>
+      </w:r>
+      <w:r>
+        <w:rPr>
+          <w:rFonts w:ascii="Times New Roman" w:hAnsi="Times New Roman" w:cs="Times New Roman"/>
+          <w:sz w:val="24"/>
+          <w:szCs w:val="24"/>
+        </w:rPr>
+        <w:t>os resultados requeridos.</w:t>
+      </w:r>
+    </w:p>
+    <w:p>
+      <w:pPr>
+        <w:pStyle w:val="Prrafodelista"/>
+        <w:spacing w:line="360" w:lineRule="auto"/>
+        <w:rPr>
+          <w:rFonts w:ascii="Times New Roman" w:hAnsi="Times New Roman" w:cs="Times New Roman"/>
+          <w:sz w:val="24"/>
+          <w:szCs w:val="24"/>
+        </w:rPr>
+      </w:pPr>
+      <w:r>
+        <w:rPr>
+          <w:rFonts w:ascii="Times New Roman" w:hAnsi="Times New Roman" w:cs="Times New Roman"/>
+          <w:sz w:val="24"/>
+          <w:szCs w:val="24"/>
+        </w:rPr>
+        <w:t xml:space="preserve">Requerimiento 1: </w:t>
+      </w:r>
+      <w:r>
+        <w:rPr>
+          <w:rFonts w:ascii="Times New Roman" w:hAnsi="Times New Roman" w:cs="Times New Roman"/>
+          <w:sz w:val="24"/>
+          <w:szCs w:val="24"/>
+        </w:rPr>
+        <w:t xml:space="preserve">se utilizará </w:t>
+      </w:r>
+      <w:r>
+        <w:rPr>
+          <w:rFonts w:ascii="Times New Roman" w:hAnsi="Times New Roman" w:cs="Times New Roman"/>
+          <w:sz w:val="24"/>
+          <w:szCs w:val="24"/>
+        </w:rPr>
+        <w:t>un índice</w:t>
+      </w:r>
+      <w:r>
+        <w:rPr>
+          <w:rFonts w:ascii="Times New Roman" w:hAnsi="Times New Roman" w:cs="Times New Roman"/>
+          <w:sz w:val="24"/>
+          <w:szCs w:val="24"/>
+        </w:rPr>
+        <w:t xml:space="preserve"> de artistas</w:t>
+      </w:r>
+      <w:r>
+        <w:rPr>
+          <w:rFonts w:ascii="Times New Roman" w:hAnsi="Times New Roman" w:cs="Times New Roman"/>
+          <w:sz w:val="24"/>
+          <w:szCs w:val="24"/>
+        </w:rPr>
+        <w:t>,</w:t>
+      </w:r>
+      <w:r>
+        <w:rPr>
+          <w:rFonts w:ascii="Times New Roman" w:hAnsi="Times New Roman" w:cs="Times New Roman"/>
+          <w:sz w:val="24"/>
+          <w:szCs w:val="24"/>
+        </w:rPr>
+        <w:t xml:space="preserve"> </w:t>
+      </w:r>
+      <w:r>
+        <w:rPr>
+          <w:rFonts w:ascii="Times New Roman" w:hAnsi="Times New Roman" w:cs="Times New Roman"/>
+          <w:sz w:val="24"/>
+          <w:szCs w:val="24"/>
+        </w:rPr>
+        <w:t>que contenga la información requerida</w:t>
+      </w:r>
+      <w:r>
+        <w:rPr>
+          <w:rFonts w:ascii="Times New Roman" w:hAnsi="Times New Roman" w:cs="Times New Roman"/>
+          <w:sz w:val="24"/>
+          <w:szCs w:val="24"/>
+        </w:rPr>
+        <w:t>.</w:t>
+      </w:r>
+    </w:p>
+    <w:p>
+      <w:pPr>
+        <w:pStyle w:val="Prrafodelista"/>
+        <w:spacing w:line="360" w:lineRule="auto"/>
+        <w:rPr>
+          <w:rFonts w:ascii="Times New Roman" w:hAnsi="Times New Roman" w:cs="Times New Roman"/>
+          <w:sz w:val="24"/>
+          <w:szCs w:val="24"/>
+        </w:rPr>
+      </w:pPr>
+      <w:r>
+        <w:rPr>
+          <w:rFonts w:ascii="Times New Roman" w:hAnsi="Times New Roman" w:cs="Times New Roman"/>
+          <w:sz w:val="24"/>
+          <w:szCs w:val="24"/>
+        </w:rPr>
+        <w:t>Re</w:t>
+      </w:r>
+      <w:r>
+        <w:rPr>
+          <w:rFonts w:ascii="Times New Roman" w:hAnsi="Times New Roman" w:cs="Times New Roman"/>
+          <w:sz w:val="24"/>
+          <w:szCs w:val="24"/>
+        </w:rPr>
+        <w:t xml:space="preserve">querimiento 2: </w:t>
+      </w:r>
+      <w:r>
+        <w:rPr>
+          <w:rFonts w:ascii="Times New Roman" w:hAnsi="Times New Roman" w:cs="Times New Roman"/>
+          <w:sz w:val="24"/>
+          <w:szCs w:val="24"/>
+        </w:rPr>
+        <w:t xml:space="preserve">se utilizará </w:t>
+      </w:r>
+      <w:r>
+        <w:rPr>
+          <w:rFonts w:ascii="Times New Roman" w:hAnsi="Times New Roman" w:cs="Times New Roman"/>
+          <w:sz w:val="24"/>
+          <w:szCs w:val="24"/>
+        </w:rPr>
+        <w:t xml:space="preserve">un índice de </w:t>
+      </w:r>
+      <w:r>
+        <w:rPr>
+          <w:rFonts w:ascii="Times New Roman" w:hAnsi="Times New Roman" w:cs="Times New Roman"/>
+          <w:sz w:val="24"/>
+          <w:szCs w:val="24"/>
+        </w:rPr>
+        <w:t>obras</w:t>
+      </w:r>
+      <w:r>
+        <w:rPr>
+          <w:rFonts w:ascii="Times New Roman" w:hAnsi="Times New Roman" w:cs="Times New Roman"/>
+          <w:sz w:val="24"/>
+          <w:szCs w:val="24"/>
+        </w:rPr>
+        <w:t>,</w:t>
+      </w:r>
+      <w:r>
+        <w:rPr>
+          <w:rFonts w:ascii="Times New Roman" w:hAnsi="Times New Roman" w:cs="Times New Roman"/>
+          <w:sz w:val="24"/>
+          <w:szCs w:val="24"/>
+        </w:rPr>
+        <w:t xml:space="preserve"> que contenga la información requerida.</w:t>
+      </w:r>
+    </w:p>
+    <w:p>
+      <w:pPr>
+        <w:pStyle w:val="Prrafodelista"/>
+        <w:spacing w:line="360" w:lineRule="auto"/>
+        <w:rPr>
+          <w:rFonts w:ascii="Times New Roman" w:hAnsi="Times New Roman" w:cs="Times New Roman"/>
+          <w:sz w:val="24"/>
+          <w:szCs w:val="24"/>
+        </w:rPr>
+      </w:pPr>
+      <w:r>
+        <w:rPr>
+          <w:rFonts w:ascii="Times New Roman" w:hAnsi="Times New Roman" w:cs="Times New Roman"/>
+          <w:sz w:val="24"/>
+          <w:szCs w:val="24"/>
+        </w:rPr>
+        <w:t xml:space="preserve">Requerimiento </w:t>
+      </w:r>
+      <w:r>
+        <w:rPr>
+          <w:rFonts w:ascii="Times New Roman" w:hAnsi="Times New Roman" w:cs="Times New Roman"/>
+          <w:sz w:val="24"/>
+          <w:szCs w:val="24"/>
+        </w:rPr>
+        <w:t>3:</w:t>
+      </w:r>
+      <w:r>
+        <w:rPr>
+          <w:rFonts w:ascii="Times New Roman" w:hAnsi="Times New Roman" w:cs="Times New Roman"/>
+          <w:sz w:val="24"/>
+          <w:szCs w:val="24"/>
+        </w:rPr>
+        <w:t xml:space="preserve">se </w:t>
+      </w:r>
+      <w:r>
+        <w:rPr>
+          <w:rFonts w:ascii="Times New Roman" w:hAnsi="Times New Roman" w:cs="Times New Roman"/>
+          <w:sz w:val="24"/>
+          <w:szCs w:val="24"/>
+        </w:rPr>
+        <w:t>utilizará</w:t>
+      </w:r>
+      <w:r>
+        <w:rPr>
+          <w:rFonts w:ascii="Times New Roman" w:hAnsi="Times New Roman" w:cs="Times New Roman"/>
+          <w:sz w:val="24"/>
+          <w:szCs w:val="24"/>
+        </w:rPr>
+        <w:t xml:space="preserve"> un índice en el que se divida la información</w:t>
+      </w:r>
+      <w:r>
+        <w:rPr>
+          <w:rFonts w:ascii="Times New Roman" w:hAnsi="Times New Roman" w:cs="Times New Roman"/>
+          <w:sz w:val="24"/>
+          <w:szCs w:val="24"/>
+        </w:rPr>
+        <w:t xml:space="preserve"> según el medio o técnica.</w:t>
+      </w:r>
+    </w:p>
+    <w:p>
+      <w:pPr>
+        <w:pStyle w:val="Prrafodelista"/>
+        <w:spacing w:line="360" w:lineRule="auto"/>
+        <w:rPr>
+          <w:rFonts w:ascii="Times New Roman" w:hAnsi="Times New Roman" w:cs="Times New Roman"/>
+          <w:sz w:val="24"/>
+          <w:szCs w:val="24"/>
+        </w:rPr>
+      </w:pPr>
+      <w:r>
+        <w:rPr>
+          <w:rFonts w:ascii="Times New Roman" w:hAnsi="Times New Roman" w:cs="Times New Roman"/>
+          <w:sz w:val="24"/>
+          <w:szCs w:val="24"/>
+        </w:rPr>
+        <w:t xml:space="preserve">Requerimiento </w:t>
+      </w:r>
+      <w:r>
+        <w:rPr>
+          <w:rFonts w:ascii="Times New Roman" w:hAnsi="Times New Roman" w:cs="Times New Roman"/>
+          <w:sz w:val="24"/>
+          <w:szCs w:val="24"/>
+        </w:rPr>
+        <w:t>4:</w:t>
+      </w:r>
+      <w:r>
+        <w:rPr>
+          <w:rFonts w:ascii="Times New Roman" w:hAnsi="Times New Roman" w:cs="Times New Roman"/>
+          <w:sz w:val="24"/>
+          <w:szCs w:val="24"/>
+        </w:rPr>
+        <w:t xml:space="preserve"> </w:t>
+      </w:r>
+      <w:r>
+        <w:rPr>
+          <w:rFonts w:ascii="Times New Roman" w:hAnsi="Times New Roman" w:cs="Times New Roman"/>
+          <w:sz w:val="24"/>
+          <w:szCs w:val="24"/>
+        </w:rPr>
+        <w:t xml:space="preserve">se utilizará un índice </w:t>
+      </w:r>
+      <w:r>
+        <w:rPr>
+          <w:rFonts w:ascii="Times New Roman" w:hAnsi="Times New Roman" w:cs="Times New Roman"/>
+          <w:sz w:val="24"/>
+          <w:szCs w:val="24"/>
+        </w:rPr>
+        <w:t>según la nacionalidad</w:t>
+      </w:r>
+      <w:r>
+        <w:rPr>
+          <w:rFonts w:ascii="Times New Roman" w:hAnsi="Times New Roman" w:cs="Times New Roman"/>
+          <w:sz w:val="24"/>
+          <w:szCs w:val="24"/>
+        </w:rPr>
+        <w:t>,</w:t>
+      </w:r>
+      <w:r>
+        <w:rPr>
+          <w:rFonts w:ascii="Times New Roman" w:hAnsi="Times New Roman" w:cs="Times New Roman"/>
+          <w:sz w:val="24"/>
+          <w:szCs w:val="24"/>
+        </w:rPr>
+        <w:t xml:space="preserve"> que contenga la información requerida.</w:t>
+      </w:r>
+    </w:p>
+    <w:p>
+      <w:pPr>
+        <w:pStyle w:val="Prrafodelista"/>
+        <w:spacing w:line="360" w:lineRule="auto"/>
+        <w:rPr>
+          <w:rFonts w:ascii="Times New Roman" w:hAnsi="Times New Roman" w:cs="Times New Roman"/>
+          <w:sz w:val="24"/>
+          <w:szCs w:val="24"/>
+        </w:rPr>
+      </w:pPr>
+      <w:r>
+        <w:rPr>
+          <w:rFonts w:ascii="Times New Roman" w:hAnsi="Times New Roman" w:cs="Times New Roman"/>
+          <w:sz w:val="24"/>
+          <w:szCs w:val="24"/>
+        </w:rPr>
+        <w:t xml:space="preserve">Requerimiento </w:t>
+      </w:r>
+      <w:r>
+        <w:rPr>
+          <w:rFonts w:ascii="Times New Roman" w:hAnsi="Times New Roman" w:cs="Times New Roman"/>
+          <w:sz w:val="24"/>
+          <w:szCs w:val="24"/>
+        </w:rPr>
+        <w:t>5:</w:t>
+      </w:r>
+      <w:r>
+        <w:rPr>
+          <w:rFonts w:ascii="Times New Roman" w:hAnsi="Times New Roman" w:cs="Times New Roman"/>
+          <w:sz w:val="24"/>
+          <w:szCs w:val="24"/>
+        </w:rPr>
+        <w:t xml:space="preserve"> </w:t>
+      </w:r>
+      <w:r>
+        <w:rPr>
+          <w:rFonts w:ascii="Times New Roman" w:hAnsi="Times New Roman" w:cs="Times New Roman"/>
+          <w:sz w:val="24"/>
+          <w:szCs w:val="24"/>
+        </w:rPr>
+        <w:t xml:space="preserve">se utilizará un índice </w:t>
+      </w:r>
+      <w:r>
+        <w:rPr>
+          <w:rFonts w:ascii="Times New Roman" w:hAnsi="Times New Roman" w:cs="Times New Roman"/>
+          <w:sz w:val="24"/>
+          <w:szCs w:val="24"/>
+        </w:rPr>
+        <w:t>según el departamento,</w:t>
+      </w:r>
+      <w:r>
+        <w:rPr>
+          <w:rFonts w:ascii="Times New Roman" w:hAnsi="Times New Roman" w:cs="Times New Roman"/>
+          <w:sz w:val="24"/>
+          <w:szCs w:val="24"/>
+        </w:rPr>
+        <w:t xml:space="preserve"> que contenga la información requerida.</w:t>
+      </w:r>
+    </w:p>
+    <w:p>
+      <w:pPr>
+        <w:pStyle w:val="Prrafodelista"/>
+        <w:numPr>
+          <w:ilvl w:val="0"/>
+          <w:numId w:val="1"/>
+        </w:numPr>
+        <w:spacing w:line="360" w:lineRule="auto"/>
+        <w:rPr>
+          <w:rFonts w:ascii="Times New Roman" w:hAnsi="Times New Roman" w:cs="Times New Roman"/>
+          <w:sz w:val="24"/>
+          <w:szCs w:val="24"/>
+        </w:rPr>
+      </w:pPr>
+      <w:r>
+        <w:rPr>
+          <w:rFonts w:ascii="Times New Roman" w:hAnsi="Times New Roman" w:cs="Times New Roman"/>
+          <w:sz w:val="24"/>
+          <w:szCs w:val="24"/>
+        </w:rPr>
+        <w:t>Según los índices propuestos ¿en qué caso usaría Linear Probing o Separate Chaining en estos índices? y ¿Por qué?</w:t>
+      </w:r>
+    </w:p>
+    <w:p>
+      <w:pPr>
+        <w:pStyle w:val="Prrafodelista"/>
+        <w:spacing w:line="360" w:lineRule="auto"/>
+        <w:rPr>
+          <w:rFonts w:ascii="Times New Roman" w:hAnsi="Times New Roman" w:cs="Times New Roman"/>
+          <w:sz w:val="24"/>
+          <w:szCs w:val="24"/>
+        </w:rPr>
+      </w:pPr>
+      <w:r>
+        <w:rPr>
+          <w:rFonts w:ascii="Times New Roman" w:hAnsi="Times New Roman" w:cs="Times New Roman"/>
+          <w:sz w:val="24"/>
+          <w:szCs w:val="24"/>
+        </w:rPr>
+        <w:t xml:space="preserve">En todos los índices propuestos se utilizará </w:t>
+      </w:r>
+      <w:r>
+        <w:rPr>
+          <w:rFonts w:ascii="Times New Roman" w:hAnsi="Times New Roman" w:cs="Times New Roman"/>
+          <w:sz w:val="24"/>
+          <w:szCs w:val="24"/>
+        </w:rPr>
+        <w:t xml:space="preserve">Separate Chaining dado que se considera que su mecanismo de colisión es </w:t>
+      </w:r>
+      <w:r>
+        <w:rPr>
+          <w:rFonts w:ascii="Times New Roman" w:hAnsi="Times New Roman" w:cs="Times New Roman"/>
+          <w:sz w:val="24"/>
+          <w:szCs w:val="24"/>
+        </w:rPr>
+        <w:t>el más efectivo para resolver los requerimientos</w:t>
+      </w:r>
+      <w:r>
+        <w:rPr>
+          <w:rFonts w:ascii="Times New Roman" w:hAnsi="Times New Roman" w:cs="Times New Roman"/>
+          <w:sz w:val="24"/>
+          <w:szCs w:val="24"/>
+        </w:rPr>
+        <w:t>, dado que permite guardar varios valores en una sola llave.</w:t>
+      </w:r>
+    </w:p>
+    <w:p>
+      <w:pPr>
+        <w:pStyle w:val="Prrafodelista"/>
+        <w:numPr>
+          <w:ilvl w:val="0"/>
+          <w:numId w:val="1"/>
+        </w:numPr>
+        <w:spacing w:line="360" w:lineRule="auto"/>
+        <w:rPr>
+          <w:rFonts w:ascii="Times New Roman" w:hAnsi="Times New Roman" w:cs="Times New Roman"/>
+          <w:sz w:val="24"/>
+          <w:szCs w:val="24"/>
+        </w:rPr>
+      </w:pPr>
+      <w:r>
+        <w:rPr>
+          <w:rFonts w:ascii="Times New Roman" w:hAnsi="Times New Roman" w:cs="Times New Roman"/>
+          <w:sz w:val="24"/>
+          <w:szCs w:val="24"/>
+        </w:rPr>
+        <w:t>Dado el número de elementos de los archivos MoMA, ¿Cuál sería el factor de carga para estos índices según su mecanismo de colisión?</w:t>
+      </w:r>
+    </w:p>
+    <w:p>
+      <w:pPr>
+        <w:pStyle w:val="Prrafodelista"/>
+        <w:spacing w:line="360" w:lineRule="auto"/>
+        <w:rPr>
+          <w:rFonts w:ascii="Times New Roman" w:hAnsi="Times New Roman" w:cs="Times New Roman"/>
+          <w:sz w:val="24"/>
+          <w:szCs w:val="24"/>
+        </w:rPr>
+      </w:pPr>
+      <w:r>
+        <w:rPr>
+          <w:rFonts w:ascii="Times New Roman" w:hAnsi="Times New Roman" w:cs="Times New Roman"/>
+          <w:sz w:val="24"/>
+          <w:szCs w:val="24"/>
+        </w:rPr>
+        <w:t>Separate Chaining:</w:t>
+      </w:r>
+      <w:r>
+        <w:rPr>
+          <w:rFonts w:ascii="Times New Roman" w:hAnsi="Times New Roman" w:cs="Times New Roman"/>
+          <w:sz w:val="24"/>
+          <w:szCs w:val="24"/>
+        </w:rPr>
+        <w:t xml:space="preserve"> 4.0</w:t>
+      </w:r>
+    </w:p>
+    <w:p>
+      <w:pPr>
+        <w:pStyle w:val="Prrafodelista"/>
+        <w:spacing w:line="360" w:lineRule="auto"/>
+        <w:rPr>
+          <w:rFonts w:ascii="Times New Roman" w:hAnsi="Times New Roman" w:cs="Times New Roman"/>
+          <w:sz w:val="24"/>
+          <w:szCs w:val="24"/>
+        </w:rPr>
+      </w:pPr>
+      <w:r>
+        <w:rPr>
+          <w:rFonts w:ascii="Times New Roman" w:hAnsi="Times New Roman" w:cs="Times New Roman"/>
+          <w:sz w:val="24"/>
+          <w:szCs w:val="24"/>
+        </w:rPr>
+        <w:t xml:space="preserve">Linear Probing: </w:t>
+      </w:r>
+      <w:r>
+        <w:rPr>
+          <w:rFonts w:ascii="Times New Roman" w:hAnsi="Times New Roman" w:cs="Times New Roman"/>
+          <w:sz w:val="24"/>
+          <w:szCs w:val="24"/>
+        </w:rPr>
+        <w:t>0.5</w:t>
+      </w:r>
+    </w:p>
+    <w:p>
+      <w:pPr>
+        <w:pStyle w:val="Prrafodelista"/>
+        <w:numPr>
+          <w:ilvl w:val="0"/>
+          <w:numId w:val="1"/>
+        </w:numPr>
+        <w:spacing w:line="360" w:lineRule="auto"/>
+        <w:rPr>
+          <w:rFonts w:ascii="Times New Roman" w:hAnsi="Times New Roman" w:cs="Times New Roman"/>
+          <w:sz w:val="24"/>
+          <w:szCs w:val="24"/>
+        </w:rPr>
+      </w:pPr>
+      <w:r>
+        <w:rPr>
+          <w:rFonts w:ascii="Times New Roman" w:hAnsi="Times New Roman" w:cs="Times New Roman"/>
+          <w:sz w:val="24"/>
+          <w:szCs w:val="24"/>
+        </w:rPr>
+        <w:t>¿Qué diferencias en el tiempo de ejecución notan al ejecutar la cargar los datos al cambiar la configuración de Linear Probing a Separate Chaining?</w:t>
+      </w:r>
+    </w:p>
+    <w:p>
+      <w:pPr>
+        <w:pStyle w:val="Prrafodelista"/>
+        <w:spacing w:line="360" w:lineRule="auto"/>
+        <w:rPr>
+          <w:rFonts w:ascii="Times New Roman" w:hAnsi="Times New Roman" w:cs="Times New Roman"/>
+          <w:sz w:val="24"/>
+          <w:szCs w:val="24"/>
+        </w:rPr>
+      </w:pPr>
+      <w:r>
+        <w:rPr>
+          <w:rFonts w:ascii="Times New Roman" w:hAnsi="Times New Roman" w:cs="Times New Roman"/>
+          <w:sz w:val="24"/>
+          <w:szCs w:val="24"/>
+        </w:rPr>
+        <w:t xml:space="preserve">La configuración </w:t>
+      </w:r>
+      <w:r>
+        <w:rPr>
+          <w:rFonts w:ascii="Times New Roman" w:hAnsi="Times New Roman" w:cs="Times New Roman"/>
+          <w:sz w:val="24"/>
+          <w:szCs w:val="24"/>
+        </w:rPr>
+        <w:t xml:space="preserve">Separate Chaining </w:t>
+      </w:r>
+      <w:r>
+        <w:rPr>
+          <w:rFonts w:ascii="Times New Roman" w:hAnsi="Times New Roman" w:cs="Times New Roman"/>
+          <w:sz w:val="24"/>
+          <w:szCs w:val="24"/>
+        </w:rPr>
+        <w:t xml:space="preserve">se demora más dado que tiene que realizar más recorridos </w:t>
+      </w:r>
+      <w:r>
+        <w:rPr>
+          <w:rFonts w:ascii="Times New Roman" w:hAnsi="Times New Roman" w:cs="Times New Roman"/>
+          <w:sz w:val="24"/>
+          <w:szCs w:val="24"/>
+        </w:rPr>
+        <w:t>para analizar la información, dado que en una misma llave hay varios valores.</w:t>
+      </w:r>
+    </w:p>
+    <w:p>
+      <w:pPr>
+        <w:pStyle w:val="Prrafodelista"/>
+        <w:numPr>
+          <w:ilvl w:val="0"/>
+          <w:numId w:val="1"/>
+        </w:numPr>
+        <w:spacing w:line="360" w:lineRule="auto"/>
+        <w:rPr>
+          <w:rFonts w:ascii="Times New Roman" w:hAnsi="Times New Roman" w:cs="Times New Roman"/>
+          <w:sz w:val="24"/>
+          <w:szCs w:val="24"/>
+        </w:rPr>
+      </w:pPr>
+      <w:r>
+        <w:rPr>
+          <w:rFonts w:ascii="Times New Roman" w:hAnsi="Times New Roman" w:cs="Times New Roman"/>
+          <w:sz w:val="24"/>
+          <w:szCs w:val="24"/>
+        </w:rPr>
+        <w:lastRenderedPageBreak/>
+        <w:t>¿Qué configuración de ADT Map escogería para el índice de técnicas o medios?, especifique el mecanismo de colisión, el factor de carga y el numero inicial de elementos.</w:t>
+      </w:r>
+    </w:p>
+    <w:p>
+      <w:pPr>
+        <w:pStyle w:val="Prrafodelista"/>
+        <w:numPr>
+          <w:ilvl w:val="0"/>
+          <w:numId w:val="2"/>
+        </w:numPr>
+        <w:spacing w:line="360" w:lineRule="auto"/>
+        <w:rPr>
+          <w:rFonts w:ascii="Times New Roman" w:hAnsi="Times New Roman" w:cs="Times New Roman"/>
+          <w:sz w:val="24"/>
+          <w:szCs w:val="24"/>
+        </w:rPr>
+      </w:pPr>
+      <w:r>
+        <w:rPr>
+          <w:rFonts w:ascii="Times New Roman" w:hAnsi="Times New Roman" w:cs="Times New Roman"/>
+          <w:sz w:val="24"/>
+          <w:szCs w:val="24"/>
+        </w:rPr>
+        <w:t xml:space="preserve">Mecanismo de colisión: </w:t>
+      </w:r>
+      <w:r>
+        <w:rPr>
+          <w:rFonts w:ascii="Times New Roman" w:hAnsi="Times New Roman" w:cs="Times New Roman"/>
+          <w:sz w:val="24"/>
+          <w:szCs w:val="24"/>
+        </w:rPr>
+        <w:t>separate chaining</w:t>
+      </w:r>
+    </w:p>
+    <w:p>
+      <w:pPr>
+        <w:pStyle w:val="Prrafodelista"/>
+        <w:numPr>
+          <w:ilvl w:val="0"/>
+          <w:numId w:val="2"/>
+        </w:numPr>
+        <w:spacing w:line="360" w:lineRule="auto"/>
+        <w:rPr>
+          <w:rFonts w:ascii="Times New Roman" w:hAnsi="Times New Roman" w:cs="Times New Roman"/>
+          <w:sz w:val="24"/>
+          <w:szCs w:val="24"/>
+        </w:rPr>
+      </w:pPr>
+      <w:r>
+        <w:rPr>
+          <w:rFonts w:ascii="Times New Roman" w:hAnsi="Times New Roman" w:cs="Times New Roman"/>
+          <w:sz w:val="24"/>
+          <w:szCs w:val="24"/>
+        </w:rPr>
+        <w:t>Factor de carga:</w:t>
+      </w:r>
+      <w:r>
+        <w:rPr>
+          <w:rFonts w:ascii="Times New Roman" w:hAnsi="Times New Roman" w:cs="Times New Roman"/>
+          <w:sz w:val="24"/>
+          <w:szCs w:val="24"/>
+        </w:rPr>
+        <w:t xml:space="preserve"> 4.0</w:t>
+      </w:r>
+    </w:p>
+    <w:p>
+      <w:pPr>
+        <w:pStyle w:val="Prrafodelista"/>
+        <w:numPr>
+          <w:ilvl w:val="0"/>
+          <w:numId w:val="2"/>
+        </w:numPr>
+        <w:spacing w:line="360" w:lineRule="auto"/>
+        <w:rPr>
+          <w:rFonts w:ascii="Times New Roman" w:hAnsi="Times New Roman" w:cs="Times New Roman"/>
+          <w:sz w:val="24"/>
+          <w:szCs w:val="24"/>
+        </w:rPr>
+      </w:pPr>
+      <w:r>
+        <w:rPr>
+          <w:rFonts w:ascii="Times New Roman" w:hAnsi="Times New Roman" w:cs="Times New Roman"/>
+          <w:sz w:val="24"/>
+          <w:szCs w:val="24"/>
+        </w:rPr>
+        <w:t>Número inicial de elementos:</w:t>
+      </w:r>
+      <w:r>
+        <w:rPr>
+          <w:rFonts w:ascii="Times New Roman" w:hAnsi="Times New Roman" w:cs="Times New Roman"/>
+          <w:sz w:val="24"/>
+          <w:szCs w:val="24"/>
+        </w:rPr>
+        <w:t xml:space="preserve"> </w:t>
+      </w:r>
+      <w:r>
+        <w:rPr>
+          <w:rFonts w:ascii="Times New Roman" w:hAnsi="Times New Roman" w:cs="Times New Roman"/>
+          <w:sz w:val="24"/>
+          <w:szCs w:val="24"/>
+        </w:rPr>
+        <w:t>300</w:t>
+      </w:r>
+    </w:p>
+    <w:p>
+      <w:pPr>
+        <w:pStyle w:val="Prrafodelista"/>
+        <w:numPr>
+          <w:ilvl w:val="0"/>
+          <w:numId w:val="1"/>
+        </w:numPr>
+        <w:spacing w:line="360" w:lineRule="auto"/>
+        <w:rPr>
+          <w:rFonts w:ascii="Times New Roman" w:hAnsi="Times New Roman" w:cs="Times New Roman"/>
+          <w:sz w:val="24"/>
+          <w:szCs w:val="24"/>
+        </w:rPr>
+      </w:pPr>
+      <w:r>
+        <w:rPr>
+          <w:rFonts w:ascii="Times New Roman" w:hAnsi="Times New Roman" w:cs="Times New Roman"/>
+          <w:sz w:val="24"/>
+          <w:szCs w:val="24"/>
+        </w:rPr>
+        <w:t>¿Qué configuración de ADT Map escogería para el índice de nacionalidades?, especifique el mecanismo de colisión, el factor de carga y el numero inicial de elementos.</w:t>
+      </w:r>
+    </w:p>
+    <w:p>
+      <w:pPr>
+        <w:pStyle w:val="Prrafodelista"/>
+        <w:numPr>
+          <w:ilvl w:val="0"/>
+          <w:numId w:val="3"/>
+        </w:numPr>
+        <w:spacing w:line="360" w:lineRule="auto"/>
+        <w:rPr>
+          <w:rFonts w:ascii="Times New Roman" w:hAnsi="Times New Roman" w:cs="Times New Roman"/>
+          <w:sz w:val="24"/>
+          <w:szCs w:val="24"/>
+        </w:rPr>
+      </w:pPr>
+      <w:r>
+        <w:rPr>
+          <w:rFonts w:ascii="Times New Roman" w:hAnsi="Times New Roman" w:cs="Times New Roman"/>
+          <w:sz w:val="24"/>
+          <w:szCs w:val="24"/>
+        </w:rPr>
+        <w:t xml:space="preserve">Mecanismo de colisión: </w:t>
+      </w:r>
+      <w:r>
+        <w:rPr>
+          <w:rFonts w:ascii="Times New Roman" w:hAnsi="Times New Roman" w:cs="Times New Roman"/>
+          <w:sz w:val="24"/>
+          <w:szCs w:val="24"/>
+        </w:rPr>
+        <w:t>separate chaining</w:t>
+      </w:r>
+    </w:p>
+    <w:p>
+      <w:pPr>
+        <w:pStyle w:val="Prrafodelista"/>
+        <w:numPr>
+          <w:ilvl w:val="0"/>
+          <w:numId w:val="3"/>
+        </w:numPr>
+        <w:spacing w:line="360" w:lineRule="auto"/>
+        <w:rPr>
+          <w:rFonts w:ascii="Times New Roman" w:hAnsi="Times New Roman" w:cs="Times New Roman"/>
+          <w:sz w:val="24"/>
+          <w:szCs w:val="24"/>
+        </w:rPr>
+      </w:pPr>
+      <w:r>
+        <w:rPr>
+          <w:rFonts w:ascii="Times New Roman" w:hAnsi="Times New Roman" w:cs="Times New Roman"/>
+          <w:sz w:val="24"/>
+          <w:szCs w:val="24"/>
+        </w:rPr>
+        <w:t>Factor de carga:</w:t>
+      </w:r>
+      <w:r>
+        <w:rPr>
+          <w:rFonts w:ascii="Times New Roman" w:hAnsi="Times New Roman" w:cs="Times New Roman"/>
+          <w:sz w:val="24"/>
+          <w:szCs w:val="24"/>
+        </w:rPr>
+        <w:t xml:space="preserve"> </w:t>
+      </w:r>
+      <w:r>
+        <w:rPr>
+          <w:rFonts w:ascii="Times New Roman" w:hAnsi="Times New Roman" w:cs="Times New Roman"/>
+          <w:sz w:val="24"/>
+          <w:szCs w:val="24"/>
+        </w:rPr>
+        <w:t>4.0</w:t>
+      </w:r>
+    </w:p>
+    <w:p>
+      <w:pPr>
+        <w:pStyle w:val="Prrafodelista"/>
+        <w:numPr>
+          <w:ilvl w:val="0"/>
+          <w:numId w:val="3"/>
+        </w:numPr>
+        <w:spacing w:line="360" w:lineRule="auto"/>
+        <w:rPr>
+          <w:rFonts w:ascii="Times New Roman" w:hAnsi="Times New Roman" w:cs="Times New Roman"/>
+          <w:sz w:val="24"/>
+          <w:szCs w:val="24"/>
+        </w:rPr>
+      </w:pPr>
+      <w:r>
+        <w:rPr>
+          <w:rFonts w:ascii="Times New Roman" w:hAnsi="Times New Roman" w:cs="Times New Roman"/>
+          <w:sz w:val="24"/>
+          <w:szCs w:val="24"/>
+        </w:rPr>
+        <w:t>Número inicial de elementos:</w:t>
+      </w:r>
+      <w:r>
+        <w:rPr>
+          <w:rFonts w:ascii="Times New Roman" w:hAnsi="Times New Roman" w:cs="Times New Roman"/>
+          <w:sz w:val="24"/>
+          <w:szCs w:val="24"/>
+        </w:rPr>
+        <w:t xml:space="preserve"> 1</w:t>
+      </w:r>
+      <w:r>
+        <w:rPr>
+          <w:rFonts w:ascii="Times New Roman" w:hAnsi="Times New Roman" w:cs="Times New Roman"/>
+          <w:sz w:val="24"/>
+          <w:szCs w:val="24"/>
+        </w:rPr>
+        <w:t>50</w:t>
+      </w:r>
+    </w:p>
+    <w:p>
+      <w:pPr>
+        <w:pStyle w:val="Prrafodelista"/>
+        <w:spacing w:line="360" w:lineRule="auto"/>
+        <w:rPr>
+          <w:rFonts w:ascii="Times New Roman" w:hAnsi="Times New Roman" w:cs="Times New Roman"/>
+          <w:sz w:val="24"/>
+          <w:szCs w:val="24"/>
+        </w:rPr>
       </w:pPr>
     </w:p>
     <w:sectPr>
@@ -15,6 +883,311 @@
     </w:sectPr>
   </w:body>
 </w:document>
+</file>
+
+<file path=word/numbering.xml><?xml version="1.0" encoding="utf-8"?>
+<w:numbering xmlns:wpc="http://schemas.microsoft.com/office/word/2010/wordprocessingCanvas" xmlns:cx="http://schemas.microsoft.com/office/drawing/2014/chartex" xmlns:cx1="http://schemas.microsoft.com/office/drawing/2015/9/8/chartex" xmlns:cx2="http://schemas.microsoft.com/office/drawing/2015/10/21/chartex" xmlns:cx3="http://schemas.microsoft.com/office/drawing/2016/5/9/chartex" xmlns:cx4="http://schemas.microsoft.com/office/drawing/2016/5/10/chartex" xmlns:cx5="http://schemas.microsoft.com/office/drawing/2016/5/11/chartex" xmlns:cx6="http://schemas.microsoft.com/office/drawing/2016/5/12/chartex" xmlns:cx7="http://schemas.microsoft.com/office/drawing/2016/5/13/chartex" xmlns:cx8="http://schemas.microsoft.com/office/drawing/2016/5/14/chartex" xmlns:mc="http://schemas.openxmlformats.org/markup-compatibility/2006" xmlns:aink="http://schemas.microsoft.com/office/drawing/2016/ink" xmlns:am3d="http://schemas.microsoft.com/office/drawing/2017/model3d" xmlns:o="urn:schemas-microsoft-com:office:office" xmlns:r="http://schemas.openxmlformats.org/officeDocument/2006/relationships" xmlns:m="http://schemas.openxmlformats.org/officeDocument/2006/math" xmlns:v="urn:schemas-microsoft-com:vml" xmlns:wp14="http://schemas.microsoft.com/office/word/2010/wordprocessingDrawing" xmlns:wp="http://schemas.openxmlformats.org/drawingml/2006/wordprocessingDrawing" xmlns:w10="urn:schemas-microsoft-com:office:word" xmlns:w="http://schemas.openxmlformats.org/wordprocessingml/2006/main" xmlns:w14="http://schemas.microsoft.com/office/word/2010/wordml" xmlns:w15="http://schemas.microsoft.com/office/word/2012/wordml" xmlns:w16cex="http://schemas.microsoft.com/office/word/2018/wordml/cex" xmlns:w16cid="http://schemas.microsoft.com/office/word/2016/wordml/cid" xmlns:w16="http://schemas.microsoft.com/office/word/2018/wordml" xmlns:w16sdtdh="http://schemas.microsoft.com/office/word/2020/wordml/sdtdatahash" xmlns:w16se="http://schemas.microsoft.com/office/word/2015/wordml/symex" xmlns:wpg="http://schemas.microsoft.com/office/word/2010/wordprocessingGroup" xmlns:wpi="http://schemas.microsoft.com/office/word/2010/wordprocessingInk" xmlns:wne="http://schemas.microsoft.com/office/word/2006/wordml" xmlns:wps="http://schemas.microsoft.com/office/word/2010/wordprocessingShape" mc:Ignorable="w14 w15 w16se w16cid w16 w16cex w16sdtdh wp14">
+  <w:abstractNum w:abstractNumId="0" w15:restartNumberingAfterBreak="0">
+    <w:nsid w:val="58796B83"/>
+    <w:multiLevelType w:val="hybridMultilevel"/>
+    <w:tmpl w:val="AC8ADFC2"/>
+    <w:lvl w:ilvl="0" w:tplc="240A0001">
+      <w:start w:val="1"/>
+      <w:numFmt w:val="bullet"/>
+      <w:lvlText w:val=""/>
+      <w:lvlJc w:val="left"/>
+      <w:pPr>
+        <w:ind w:left="1440" w:hanging="360"/>
+      </w:pPr>
+      <w:rPr>
+        <w:rFonts w:ascii="Symbol" w:hAnsi="Symbol" w:hint="default"/>
+      </w:rPr>
+    </w:lvl>
+    <w:lvl w:ilvl="1" w:tplc="240A0019" w:tentative="1">
+      <w:start w:val="1"/>
+      <w:numFmt w:val="lowerLetter"/>
+      <w:lvlText w:val="%2."/>
+      <w:lvlJc w:val="left"/>
+      <w:pPr>
+        <w:ind w:left="2160" w:hanging="360"/>
+      </w:pPr>
+    </w:lvl>
+    <w:lvl w:ilvl="2" w:tplc="240A001B" w:tentative="1">
+      <w:start w:val="1"/>
+      <w:numFmt w:val="lowerRoman"/>
+      <w:lvlText w:val="%3."/>
+      <w:lvlJc w:val="right"/>
+      <w:pPr>
+        <w:ind w:left="2880" w:hanging="180"/>
+      </w:pPr>
+    </w:lvl>
+    <w:lvl w:ilvl="3" w:tplc="240A000F" w:tentative="1">
+      <w:start w:val="1"/>
+      <w:numFmt w:val="decimal"/>
+      <w:lvlText w:val="%4."/>
+      <w:lvlJc w:val="left"/>
+      <w:pPr>
+        <w:ind w:left="3600" w:hanging="360"/>
+      </w:pPr>
+    </w:lvl>
+    <w:lvl w:ilvl="4" w:tplc="240A0019" w:tentative="1">
+      <w:start w:val="1"/>
+      <w:numFmt w:val="lowerLetter"/>
+      <w:lvlText w:val="%5."/>
+      <w:lvlJc w:val="left"/>
+      <w:pPr>
+        <w:ind w:left="4320" w:hanging="360"/>
+      </w:pPr>
+    </w:lvl>
+    <w:lvl w:ilvl="5" w:tplc="240A001B" w:tentative="1">
+      <w:start w:val="1"/>
+      <w:numFmt w:val="lowerRoman"/>
+      <w:lvlText w:val="%6."/>
+      <w:lvlJc w:val="right"/>
+      <w:pPr>
+        <w:ind w:left="5040" w:hanging="180"/>
+      </w:pPr>
+    </w:lvl>
+    <w:lvl w:ilvl="6" w:tplc="240A000F" w:tentative="1">
+      <w:start w:val="1"/>
+      <w:numFmt w:val="decimal"/>
+      <w:lvlText w:val="%7."/>
+      <w:lvlJc w:val="left"/>
+      <w:pPr>
+        <w:ind w:left="5760" w:hanging="360"/>
+      </w:pPr>
+    </w:lvl>
+    <w:lvl w:ilvl="7" w:tplc="240A0019" w:tentative="1">
+      <w:start w:val="1"/>
+      <w:numFmt w:val="lowerLetter"/>
+      <w:lvlText w:val="%8."/>
+      <w:lvlJc w:val="left"/>
+      <w:pPr>
+        <w:ind w:left="6480" w:hanging="360"/>
+      </w:pPr>
+    </w:lvl>
+    <w:lvl w:ilvl="8" w:tplc="240A001B" w:tentative="1">
+      <w:start w:val="1"/>
+      <w:numFmt w:val="lowerRoman"/>
+      <w:lvlText w:val="%9."/>
+      <w:lvlJc w:val="right"/>
+      <w:pPr>
+        <w:ind w:left="7200" w:hanging="180"/>
+      </w:pPr>
+    </w:lvl>
+  </w:abstractNum>
+  <w:abstractNum w:abstractNumId="1" w15:restartNumberingAfterBreak="0">
+    <w:nsid w:val="75EA576A"/>
+    <w:multiLevelType w:val="hybridMultilevel"/>
+    <w:tmpl w:val="9D0A1292"/>
+    <w:lvl w:ilvl="0" w:tplc="240A0001">
+      <w:start w:val="1"/>
+      <w:numFmt w:val="bullet"/>
+      <w:lvlText w:val=""/>
+      <w:lvlJc w:val="left"/>
+      <w:pPr>
+        <w:ind w:left="1440" w:hanging="360"/>
+      </w:pPr>
+      <w:rPr>
+        <w:rFonts w:ascii="Symbol" w:hAnsi="Symbol" w:hint="default"/>
+      </w:rPr>
+    </w:lvl>
+    <w:lvl w:ilvl="1" w:tplc="240A0003" w:tentative="1">
+      <w:start w:val="1"/>
+      <w:numFmt w:val="bullet"/>
+      <w:lvlText w:val="o"/>
+      <w:lvlJc w:val="left"/>
+      <w:pPr>
+        <w:ind w:left="2160" w:hanging="360"/>
+      </w:pPr>
+      <w:rPr>
+        <w:rFonts w:ascii="Courier New" w:hAnsi="Courier New" w:cs="Courier New" w:hint="default"/>
+      </w:rPr>
+    </w:lvl>
+    <w:lvl w:ilvl="2" w:tplc="240A0005" w:tentative="1">
+      <w:start w:val="1"/>
+      <w:numFmt w:val="bullet"/>
+      <w:lvlText w:val=""/>
+      <w:lvlJc w:val="left"/>
+      <w:pPr>
+        <w:ind w:left="2880" w:hanging="360"/>
+      </w:pPr>
+      <w:rPr>
+        <w:rFonts w:ascii="Wingdings" w:hAnsi="Wingdings" w:hint="default"/>
+      </w:rPr>
+    </w:lvl>
+    <w:lvl w:ilvl="3" w:tplc="240A0001" w:tentative="1">
+      <w:start w:val="1"/>
+      <w:numFmt w:val="bullet"/>
+      <w:lvlText w:val=""/>
+      <w:lvlJc w:val="left"/>
+      <w:pPr>
+        <w:ind w:left="3600" w:hanging="360"/>
+      </w:pPr>
+      <w:rPr>
+        <w:rFonts w:ascii="Symbol" w:hAnsi="Symbol" w:hint="default"/>
+      </w:rPr>
+    </w:lvl>
+    <w:lvl w:ilvl="4" w:tplc="240A0003" w:tentative="1">
+      <w:start w:val="1"/>
+      <w:numFmt w:val="bullet"/>
+      <w:lvlText w:val="o"/>
+      <w:lvlJc w:val="left"/>
+      <w:pPr>
+        <w:ind w:left="4320" w:hanging="360"/>
+      </w:pPr>
+      <w:rPr>
+        <w:rFonts w:ascii="Courier New" w:hAnsi="Courier New" w:cs="Courier New" w:hint="default"/>
+      </w:rPr>
+    </w:lvl>
+    <w:lvl w:ilvl="5" w:tplc="240A0005" w:tentative="1">
+      <w:start w:val="1"/>
+      <w:numFmt w:val="bullet"/>
+      <w:lvlText w:val=""/>
+      <w:lvlJc w:val="left"/>
+      <w:pPr>
+        <w:ind w:left="5040" w:hanging="360"/>
+      </w:pPr>
+      <w:rPr>
+        <w:rFonts w:ascii="Wingdings" w:hAnsi="Wingdings" w:hint="default"/>
+      </w:rPr>
+    </w:lvl>
+    <w:lvl w:ilvl="6" w:tplc="240A0001" w:tentative="1">
+      <w:start w:val="1"/>
+      <w:numFmt w:val="bullet"/>
+      <w:lvlText w:val=""/>
+      <w:lvlJc w:val="left"/>
+      <w:pPr>
+        <w:ind w:left="5760" w:hanging="360"/>
+      </w:pPr>
+      <w:rPr>
+        <w:rFonts w:ascii="Symbol" w:hAnsi="Symbol" w:hint="default"/>
+      </w:rPr>
+    </w:lvl>
+    <w:lvl w:ilvl="7" w:tplc="240A0003" w:tentative="1">
+      <w:start w:val="1"/>
+      <w:numFmt w:val="bullet"/>
+      <w:lvlText w:val="o"/>
+      <w:lvlJc w:val="left"/>
+      <w:pPr>
+        <w:ind w:left="6480" w:hanging="360"/>
+      </w:pPr>
+      <w:rPr>
+        <w:rFonts w:ascii="Courier New" w:hAnsi="Courier New" w:cs="Courier New" w:hint="default"/>
+      </w:rPr>
+    </w:lvl>
+    <w:lvl w:ilvl="8" w:tplc="240A0005" w:tentative="1">
+      <w:start w:val="1"/>
+      <w:numFmt w:val="bullet"/>
+      <w:lvlText w:val=""/>
+      <w:lvlJc w:val="left"/>
+      <w:pPr>
+        <w:ind w:left="7200" w:hanging="360"/>
+      </w:pPr>
+      <w:rPr>
+        <w:rFonts w:ascii="Wingdings" w:hAnsi="Wingdings" w:hint="default"/>
+      </w:rPr>
+    </w:lvl>
+  </w:abstractNum>
+  <w:abstractNum w:abstractNumId="2" w15:restartNumberingAfterBreak="0">
+    <w:nsid w:val="7C9772DC"/>
+    <w:multiLevelType w:val="hybridMultilevel"/>
+    <w:tmpl w:val="3C924136"/>
+    <w:lvl w:ilvl="0" w:tplc="240A000F">
+      <w:start w:val="1"/>
+      <w:numFmt w:val="decimal"/>
+      <w:lvlText w:val="%1."/>
+      <w:lvlJc w:val="left"/>
+      <w:pPr>
+        <w:ind w:left="720" w:hanging="360"/>
+      </w:pPr>
+      <w:rPr>
+        <w:rFonts w:hint="default"/>
+      </w:rPr>
+    </w:lvl>
+    <w:lvl w:ilvl="1" w:tplc="240A0019" w:tentative="1">
+      <w:start w:val="1"/>
+      <w:numFmt w:val="lowerLetter"/>
+      <w:lvlText w:val="%2."/>
+      <w:lvlJc w:val="left"/>
+      <w:pPr>
+        <w:ind w:left="1440" w:hanging="360"/>
+      </w:pPr>
+    </w:lvl>
+    <w:lvl w:ilvl="2" w:tplc="240A001B" w:tentative="1">
+      <w:start w:val="1"/>
+      <w:numFmt w:val="lowerRoman"/>
+      <w:lvlText w:val="%3."/>
+      <w:lvlJc w:val="right"/>
+      <w:pPr>
+        <w:ind w:left="2160" w:hanging="180"/>
+      </w:pPr>
+    </w:lvl>
+    <w:lvl w:ilvl="3" w:tplc="240A000F" w:tentative="1">
+      <w:start w:val="1"/>
+      <w:numFmt w:val="decimal"/>
+      <w:lvlText w:val="%4."/>
+      <w:lvlJc w:val="left"/>
+      <w:pPr>
+        <w:ind w:left="2880" w:hanging="360"/>
+      </w:pPr>
+    </w:lvl>
+    <w:lvl w:ilvl="4" w:tplc="240A0019" w:tentative="1">
+      <w:start w:val="1"/>
+      <w:numFmt w:val="lowerLetter"/>
+      <w:lvlText w:val="%5."/>
+      <w:lvlJc w:val="left"/>
+      <w:pPr>
+        <w:ind w:left="3600" w:hanging="360"/>
+      </w:pPr>
+    </w:lvl>
+    <w:lvl w:ilvl="5" w:tplc="240A001B" w:tentative="1">
+      <w:start w:val="1"/>
+      <w:numFmt w:val="lowerRoman"/>
+      <w:lvlText w:val="%6."/>
+      <w:lvlJc w:val="right"/>
+      <w:pPr>
+        <w:ind w:left="4320" w:hanging="180"/>
+      </w:pPr>
+    </w:lvl>
+    <w:lvl w:ilvl="6" w:tplc="240A000F" w:tentative="1">
+      <w:start w:val="1"/>
+      <w:numFmt w:val="decimal"/>
+      <w:lvlText w:val="%7."/>
+      <w:lvlJc w:val="left"/>
+      <w:pPr>
+        <w:ind w:left="5040" w:hanging="360"/>
+      </w:pPr>
+    </w:lvl>
+    <w:lvl w:ilvl="7" w:tplc="240A0019" w:tentative="1">
+      <w:start w:val="1"/>
+      <w:numFmt w:val="lowerLetter"/>
+      <w:lvlText w:val="%8."/>
+      <w:lvlJc w:val="left"/>
+      <w:pPr>
+        <w:ind w:left="5760" w:hanging="360"/>
+      </w:pPr>
+    </w:lvl>
+    <w:lvl w:ilvl="8" w:tplc="240A001B" w:tentative="1">
+      <w:start w:val="1"/>
+      <w:numFmt w:val="lowerRoman"/>
+      <w:lvlText w:val="%9."/>
+      <w:lvlJc w:val="right"/>
+      <w:pPr>
+        <w:ind w:left="6480" w:hanging="180"/>
+      </w:pPr>
+    </w:lvl>
+  </w:abstractNum>
+  <w:num w:numId="1">
+    <w:abstractNumId w:val="2"/>
+  </w:num>
+  <w:num w:numId="2">
+    <w:abstractNumId w:val="1"/>
+  </w:num>
+  <w:num w:numId="3">
+    <w:abstractNumId w:val="0"/>
+  </w:num>
+</w:numbering>
 </file>
 
 <file path=word/styles.xml><?xml version="1.0" encoding="utf-8"?>
@@ -443,6 +1616,17 @@
     <w:semiHidden/>
     <w:unhideWhenUsed/>
   </w:style>
+  <w:style w:type="paragraph" w:styleId="Prrafodelista">
+    <w:name w:val="List Paragraph"/>
+    <w:basedOn w:val="Normal"/>
+    <w:uiPriority w:val="34"/>
+    <w:qFormat/>
+    <w:rsid w:val="00860D03"/>
+    <w:pPr>
+      <w:ind w:left="720"/>
+      <w:contextualSpacing/>
+    </w:pPr>
+  </w:style>
 </w:styles>
 </file>
 

</xml_diff>

<commit_message>
Reto 2 – Avance en índices
</commit_message>
<xml_diff>
--- a/Docs/observaciones-lab6.docx
+++ b/Docs/observaciones-lab6.docx
@@ -186,15 +186,7 @@
           <w:sz w:val="24"/>
           <w:szCs w:val="24"/>
         </w:rPr>
-        <w:t xml:space="preserve">un índice de </w:t>
-      </w:r>
-      <w:r>
-        <w:rPr>
-          <w:rFonts w:ascii="Times New Roman" w:hAnsi="Times New Roman" w:cs="Times New Roman"/>
-          <w:sz w:val="24"/>
-          <w:szCs w:val="24"/>
-        </w:rPr>
-        <w:t>obras</w:t>
+        <w:t>un índice de obras</w:t>
       </w:r>
       <w:r>
         <w:rPr>
@@ -229,15 +221,7 @@
           <w:sz w:val="24"/>
           <w:szCs w:val="24"/>
         </w:rPr>
-        <w:t xml:space="preserve">Requerimiento </w:t>
-      </w:r>
-      <w:r>
-        <w:rPr>
-          <w:rFonts w:ascii="Times New Roman" w:hAnsi="Times New Roman" w:cs="Times New Roman"/>
-          <w:sz w:val="24"/>
-          <w:szCs w:val="24"/>
-        </w:rPr>
-        <w:t>3:</w:t>
+        <w:t>Requerimiento 3:</w:t>
       </w:r>
       <w:r>
         <w:rPr>
@@ -288,15 +272,7 @@
           <w:sz w:val="24"/>
           <w:szCs w:val="24"/>
         </w:rPr>
-        <w:t xml:space="preserve">Requerimiento </w:t>
-      </w:r>
-      <w:r>
-        <w:rPr>
-          <w:rFonts w:ascii="Times New Roman" w:hAnsi="Times New Roman" w:cs="Times New Roman"/>
-          <w:sz w:val="24"/>
-          <w:szCs w:val="24"/>
-        </w:rPr>
-        <w:t>4:</w:t>
+        <w:t>Requerimiento 4:</w:t>
       </w:r>
       <w:r>
         <w:rPr>
@@ -312,15 +288,7 @@
           <w:sz w:val="24"/>
           <w:szCs w:val="24"/>
         </w:rPr>
-        <w:t xml:space="preserve">se utilizará un índice </w:t>
-      </w:r>
-      <w:r>
-        <w:rPr>
-          <w:rFonts w:ascii="Times New Roman" w:hAnsi="Times New Roman" w:cs="Times New Roman"/>
-          <w:sz w:val="24"/>
-          <w:szCs w:val="24"/>
-        </w:rPr>
-        <w:t>según la nacionalidad</w:t>
+        <w:t>se utilizará un índice según la nacionalidad</w:t>
       </w:r>
       <w:r>
         <w:rPr>
@@ -355,47 +323,15 @@
           <w:sz w:val="24"/>
           <w:szCs w:val="24"/>
         </w:rPr>
-        <w:t xml:space="preserve">Requerimiento </w:t>
-      </w:r>
-      <w:r>
-        <w:rPr>
-          <w:rFonts w:ascii="Times New Roman" w:hAnsi="Times New Roman" w:cs="Times New Roman"/>
-          <w:sz w:val="24"/>
-          <w:szCs w:val="24"/>
-        </w:rPr>
-        <w:t>5:</w:t>
-      </w:r>
-      <w:r>
-        <w:rPr>
-          <w:rFonts w:ascii="Times New Roman" w:hAnsi="Times New Roman" w:cs="Times New Roman"/>
-          <w:sz w:val="24"/>
-          <w:szCs w:val="24"/>
-        </w:rPr>
-        <w:t xml:space="preserve"> </w:t>
-      </w:r>
-      <w:r>
-        <w:rPr>
-          <w:rFonts w:ascii="Times New Roman" w:hAnsi="Times New Roman" w:cs="Times New Roman"/>
-          <w:sz w:val="24"/>
-          <w:szCs w:val="24"/>
-        </w:rPr>
-        <w:t xml:space="preserve">se utilizará un índice </w:t>
-      </w:r>
-      <w:r>
-        <w:rPr>
-          <w:rFonts w:ascii="Times New Roman" w:hAnsi="Times New Roman" w:cs="Times New Roman"/>
-          <w:sz w:val="24"/>
-          <w:szCs w:val="24"/>
-        </w:rPr>
-        <w:t>según el departamento,</w:t>
-      </w:r>
-      <w:r>
-        <w:rPr>
-          <w:rFonts w:ascii="Times New Roman" w:hAnsi="Times New Roman" w:cs="Times New Roman"/>
-          <w:sz w:val="24"/>
-          <w:szCs w:val="24"/>
-        </w:rPr>
-        <w:t xml:space="preserve"> que contenga la información requerida.</w:t>
+        <w:t>Requerimiento 5:</w:t>
+      </w:r>
+      <w:r>
+        <w:rPr>
+          <w:rFonts w:ascii="Times New Roman" w:hAnsi="Times New Roman" w:cs="Times New Roman"/>
+          <w:sz w:val="24"/>
+          <w:szCs w:val="24"/>
+        </w:rPr>
+        <w:t xml:space="preserve"> se utilizará un índice según el departamento, que contenga la información requerida.</w:t>
       </w:r>
     </w:p>
     <w:p>
@@ -729,7 +665,7 @@
           <w:sz w:val="24"/>
           <w:szCs w:val="24"/>
         </w:rPr>
-        <w:t>300</w:t>
+        <w:t>263</w:t>
       </w:r>
     </w:p>
     <w:p>
@@ -861,7 +797,7 @@
           <w:sz w:val="24"/>
           <w:szCs w:val="24"/>
         </w:rPr>
-        <w:t>50</w:t>
+        <w:t>18</w:t>
       </w:r>
     </w:p>
     <w:p>

</xml_diff>